<commit_message>
SP:lab2 CREATE and START utilities added. fix in process
</commit_message>
<xml_diff>
--- a/SP/Texts/Lab_2/ОССП_Лабораторная_работа_11_DLL.docx
+++ b/SP/Texts/Lab_2/ОССП_Лабораторная_работа_11_DLL.docx
@@ -1,6 +1,6 @@
 
 <file path=word/document.xml><?xml version="1.0" encoding="utf-8"?>
-<w:document xmlns:wpc="http://schemas.microsoft.com/office/word/2010/wordprocessingCanvas" xmlns:mc="http://schemas.openxmlformats.org/markup-compatibility/2006" xmlns:o="urn:schemas-microsoft-com:office:office" xmlns:r="http://schemas.openxmlformats.org/officeDocument/2006/relationships" xmlns:m="http://schemas.openxmlformats.org/officeDocument/2006/math" xmlns:v="urn:schemas-microsoft-com:vml" xmlns:wp14="http://schemas.microsoft.com/office/word/2010/wordprocessingDrawing" xmlns:wp="http://schemas.openxmlformats.org/drawingml/2006/wordprocessingDrawing" xmlns:w10="urn:schemas-microsoft-com:office:word" xmlns:w="http://schemas.openxmlformats.org/wordprocessingml/2006/main" xmlns:w14="http://schemas.microsoft.com/office/word/2010/wordml" xmlns:w15="http://schemas.microsoft.com/office/word/2012/wordml" xmlns:wpg="http://schemas.microsoft.com/office/word/2010/wordprocessingGroup" xmlns:wpi="http://schemas.microsoft.com/office/word/2010/wordprocessingInk" xmlns:wne="http://schemas.microsoft.com/office/word/2006/wordml" xmlns:wps="http://schemas.microsoft.com/office/word/2010/wordprocessingShape" mc:Ignorable="w14 w15 wp14">
+<w:document xmlns:wpc="http://schemas.microsoft.com/office/word/2010/wordprocessingCanvas" xmlns:cx="http://schemas.microsoft.com/office/drawing/2014/chartex" xmlns:cx1="http://schemas.microsoft.com/office/drawing/2015/9/8/chartex" xmlns:cx2="http://schemas.microsoft.com/office/drawing/2015/10/21/chartex" xmlns:cx3="http://schemas.microsoft.com/office/drawing/2016/5/9/chartex" xmlns:cx4="http://schemas.microsoft.com/office/drawing/2016/5/10/chartex" xmlns:cx5="http://schemas.microsoft.com/office/drawing/2016/5/11/chartex" xmlns:cx6="http://schemas.microsoft.com/office/drawing/2016/5/12/chartex" xmlns:cx7="http://schemas.microsoft.com/office/drawing/2016/5/13/chartex" xmlns:cx8="http://schemas.microsoft.com/office/drawing/2016/5/14/chartex" xmlns:mc="http://schemas.openxmlformats.org/markup-compatibility/2006" xmlns:aink="http://schemas.microsoft.com/office/drawing/2016/ink" xmlns:am3d="http://schemas.microsoft.com/office/drawing/2017/model3d" xmlns:o="urn:schemas-microsoft-com:office:office" xmlns:r="http://schemas.openxmlformats.org/officeDocument/2006/relationships" xmlns:m="http://schemas.openxmlformats.org/officeDocument/2006/math" xmlns:v="urn:schemas-microsoft-com:vml" xmlns:wp14="http://schemas.microsoft.com/office/word/2010/wordprocessingDrawing" xmlns:wp="http://schemas.openxmlformats.org/drawingml/2006/wordprocessingDrawing" xmlns:w10="urn:schemas-microsoft-com:office:word" xmlns:w="http://schemas.openxmlformats.org/wordprocessingml/2006/main" xmlns:w14="http://schemas.microsoft.com/office/word/2010/wordml" xmlns:w15="http://schemas.microsoft.com/office/word/2012/wordml" xmlns:w16cex="http://schemas.microsoft.com/office/word/2018/wordml/cex" xmlns:w16cid="http://schemas.microsoft.com/office/word/2016/wordml/cid" xmlns:w16="http://schemas.microsoft.com/office/word/2018/wordml" xmlns:w16sdtdh="http://schemas.microsoft.com/office/word/2020/wordml/sdtdatahash" xmlns:w16se="http://schemas.microsoft.com/office/word/2015/wordml/symex" xmlns:wpg="http://schemas.microsoft.com/office/word/2010/wordprocessingGroup" xmlns:wpi="http://schemas.microsoft.com/office/word/2010/wordprocessingInk" xmlns:wne="http://schemas.microsoft.com/office/word/2006/wordml" xmlns:wps="http://schemas.microsoft.com/office/word/2010/wordprocessingShape" mc:Ignorable="w14 w15 w16se w16cid w16 w16cex w16sdtdh wp14">
   <w:body>
     <w:p>
       <w:pPr>
@@ -1308,7 +1308,6 @@
           <w:lang w:val="en-US"/>
         </w:rPr>
       </w:pPr>
-      <w:proofErr w:type="gramStart"/>
       <w:r>
         <w:rPr>
           <w:rFonts w:ascii="Courier New" w:hAnsi="Courier New" w:cs="Courier New"/>
@@ -1332,7 +1331,6 @@
         <w:t>=</w:t>
       </w:r>
       <w:proofErr w:type="spellStart"/>
-      <w:proofErr w:type="gramEnd"/>
       <w:r>
         <w:rPr>
           <w:rFonts w:ascii="Courier New" w:hAnsi="Courier New" w:cs="Courier New"/>
@@ -1799,7 +1797,6 @@
           <w:lang w:val="en-US"/>
         </w:rPr>
       </w:pPr>
-      <w:proofErr w:type="gramStart"/>
       <w:r>
         <w:rPr>
           <w:rFonts w:ascii="Courier New" w:hAnsi="Courier New" w:cs="Courier New"/>
@@ -1823,7 +1820,6 @@
         <w:t>=</w:t>
       </w:r>
       <w:proofErr w:type="spellStart"/>
-      <w:proofErr w:type="gramEnd"/>
       <w:r>
         <w:rPr>
           <w:rFonts w:ascii="Courier New" w:hAnsi="Courier New" w:cs="Courier New"/>
@@ -2101,17 +2097,7 @@
           <w:sz w:val="28"/>
           <w:szCs w:val="28"/>
         </w:rPr>
-        <w:t>В качестве параметра командной строки является имя файла хранилища.</w:t>
-      </w:r>
-      <w:bookmarkStart w:id="0" w:name="_GoBack"/>
-      <w:bookmarkEnd w:id="0"/>
-      <w:r>
-        <w:rPr>
-          <w:rFonts w:ascii="Courier New" w:hAnsi="Courier New" w:cs="Courier New"/>
-          <w:sz w:val="28"/>
-          <w:szCs w:val="28"/>
-        </w:rPr>
-        <w:t xml:space="preserve"> </w:t>
+        <w:t xml:space="preserve">В качестве параметра командной строки является имя файла хранилища. </w:t>
       </w:r>
     </w:p>
     <w:p>
@@ -3776,18 +3762,8 @@
           <w:sz w:val="28"/>
           <w:szCs w:val="28"/>
         </w:rPr>
-        <w:t xml:space="preserve">), случайным образом генерирует </w:t>
-      </w:r>
-      <w:proofErr w:type="gramStart"/>
-      <w:r>
-        <w:rPr>
-          <w:rFonts w:ascii="Courier New" w:hAnsi="Courier New" w:cs="Courier New"/>
-          <w:sz w:val="28"/>
-          <w:szCs w:val="28"/>
-        </w:rPr>
-        <w:t>ключи  (</w:t>
-      </w:r>
-      <w:proofErr w:type="gramEnd"/>
+        <w:t>), случайным образом генерирует ключи  (</w:t>
+      </w:r>
       <w:r>
         <w:rPr>
           <w:rFonts w:ascii="Courier New" w:hAnsi="Courier New" w:cs="Courier New"/>
@@ -4199,7 +4175,6 @@
           <w:lang w:val="en-US"/>
         </w:rPr>
       </w:pPr>
-      <w:proofErr w:type="gramStart"/>
       <w:r>
         <w:rPr>
           <w:rFonts w:ascii="Courier New" w:hAnsi="Courier New" w:cs="Courier New"/>
@@ -4210,7 +4185,6 @@
         </w:rPr>
         <w:t>capacity=</w:t>
       </w:r>
-      <w:proofErr w:type="gramEnd"/>
       <w:r>
         <w:rPr>
           <w:rFonts w:ascii="Courier New" w:hAnsi="Courier New" w:cs="Courier New"/>
@@ -4559,7 +4533,7 @@
         </w:rPr>
       </w:pPr>
       <w:r>
-        <w:object w:dxaOrig="13200" w:dyaOrig="7605">
+        <w:object w:dxaOrig="13200" w:dyaOrig="7605" w14:anchorId="5BF56347">
           <v:shapetype id="_x0000_t75" coordsize="21600,21600" o:spt="75" o:preferrelative="t" path="m@4@5l@4@11@9@11@9@5xe" filled="f" stroked="f">
             <v:stroke joinstyle="miter"/>
             <v:formulas>
@@ -4579,10 +4553,10 @@
             <v:path o:extrusionok="f" gradientshapeok="t" o:connecttype="rect"/>
             <o:lock v:ext="edit" aspectratio="t"/>
           </v:shapetype>
-          <v:shape id="_x0000_i1025" type="#_x0000_t75" style="width:467.25pt;height:268.5pt" o:ole="">
+          <v:shape id="_x0000_i1025" type="#_x0000_t75" style="width:467.4pt;height:268.2pt" o:ole="">
             <v:imagedata r:id="rId6" o:title=""/>
           </v:shape>
-          <o:OLEObject Type="Embed" ProgID="Visio.Drawing.15" ShapeID="_x0000_i1025" DrawAspect="Content" ObjectID="_1676752817" r:id="rId7"/>
+          <o:OLEObject Type="Embed" ProgID="Visio.Drawing.15" ShapeID="_x0000_i1025" DrawAspect="Content" ObjectID="_1822283657" r:id="rId7"/>
         </w:object>
       </w:r>
     </w:p>
@@ -4597,7 +4571,7 @@
 </file>
 
 <file path=word/numbering.xml><?xml version="1.0" encoding="utf-8"?>
-<w:numbering xmlns:wpc="http://schemas.microsoft.com/office/word/2010/wordprocessingCanvas" xmlns:mc="http://schemas.openxmlformats.org/markup-compatibility/2006" xmlns:o="urn:schemas-microsoft-com:office:office" xmlns:r="http://schemas.openxmlformats.org/officeDocument/2006/relationships" xmlns:m="http://schemas.openxmlformats.org/officeDocument/2006/math" xmlns:v="urn:schemas-microsoft-com:vml" xmlns:wp14="http://schemas.microsoft.com/office/word/2010/wordprocessingDrawing" xmlns:wp="http://schemas.openxmlformats.org/drawingml/2006/wordprocessingDrawing" xmlns:w10="urn:schemas-microsoft-com:office:word" xmlns:w="http://schemas.openxmlformats.org/wordprocessingml/2006/main" xmlns:w14="http://schemas.microsoft.com/office/word/2010/wordml" xmlns:w15="http://schemas.microsoft.com/office/word/2012/wordml" xmlns:wpg="http://schemas.microsoft.com/office/word/2010/wordprocessingGroup" xmlns:wpi="http://schemas.microsoft.com/office/word/2010/wordprocessingInk" xmlns:wne="http://schemas.microsoft.com/office/word/2006/wordml" xmlns:wps="http://schemas.microsoft.com/office/word/2010/wordprocessingShape" mc:Ignorable="w14 w15 wp14">
+<w:numbering xmlns:wpc="http://schemas.microsoft.com/office/word/2010/wordprocessingCanvas" xmlns:cx="http://schemas.microsoft.com/office/drawing/2014/chartex" xmlns:cx1="http://schemas.microsoft.com/office/drawing/2015/9/8/chartex" xmlns:cx2="http://schemas.microsoft.com/office/drawing/2015/10/21/chartex" xmlns:cx3="http://schemas.microsoft.com/office/drawing/2016/5/9/chartex" xmlns:cx4="http://schemas.microsoft.com/office/drawing/2016/5/10/chartex" xmlns:cx5="http://schemas.microsoft.com/office/drawing/2016/5/11/chartex" xmlns:cx6="http://schemas.microsoft.com/office/drawing/2016/5/12/chartex" xmlns:cx7="http://schemas.microsoft.com/office/drawing/2016/5/13/chartex" xmlns:cx8="http://schemas.microsoft.com/office/drawing/2016/5/14/chartex" xmlns:mc="http://schemas.openxmlformats.org/markup-compatibility/2006" xmlns:aink="http://schemas.microsoft.com/office/drawing/2016/ink" xmlns:am3d="http://schemas.microsoft.com/office/drawing/2017/model3d" xmlns:o="urn:schemas-microsoft-com:office:office" xmlns:r="http://schemas.openxmlformats.org/officeDocument/2006/relationships" xmlns:m="http://schemas.openxmlformats.org/officeDocument/2006/math" xmlns:v="urn:schemas-microsoft-com:vml" xmlns:wp14="http://schemas.microsoft.com/office/word/2010/wordprocessingDrawing" xmlns:wp="http://schemas.openxmlformats.org/drawingml/2006/wordprocessingDrawing" xmlns:w10="urn:schemas-microsoft-com:office:word" xmlns:w="http://schemas.openxmlformats.org/wordprocessingml/2006/main" xmlns:w14="http://schemas.microsoft.com/office/word/2010/wordml" xmlns:w15="http://schemas.microsoft.com/office/word/2012/wordml" xmlns:w16cex="http://schemas.microsoft.com/office/word/2018/wordml/cex" xmlns:w16cid="http://schemas.microsoft.com/office/word/2016/wordml/cid" xmlns:w16="http://schemas.microsoft.com/office/word/2018/wordml" xmlns:w16sdtdh="http://schemas.microsoft.com/office/word/2020/wordml/sdtdatahash" xmlns:w16se="http://schemas.microsoft.com/office/word/2015/wordml/symex" xmlns:wpg="http://schemas.microsoft.com/office/word/2010/wordprocessingGroup" xmlns:wpi="http://schemas.microsoft.com/office/word/2010/wordprocessingInk" xmlns:wne="http://schemas.microsoft.com/office/word/2006/wordml" xmlns:wps="http://schemas.microsoft.com/office/word/2010/wordprocessingShape" mc:Ignorable="w14 w15 w16se w16cid w16 w16cex w16sdtdh wp14">
   <w:abstractNum w:abstractNumId="0" w15:restartNumberingAfterBreak="0">
     <w:nsid w:val="24E77AB3"/>
     <w:multiLevelType w:val="hybridMultilevel"/>
@@ -5043,7 +5017,7 @@
 </file>
 
 <file path=word/styles.xml><?xml version="1.0" encoding="utf-8"?>
-<w:styles xmlns:mc="http://schemas.openxmlformats.org/markup-compatibility/2006" xmlns:r="http://schemas.openxmlformats.org/officeDocument/2006/relationships" xmlns:w="http://schemas.openxmlformats.org/wordprocessingml/2006/main" xmlns:w14="http://schemas.microsoft.com/office/word/2010/wordml" xmlns:w15="http://schemas.microsoft.com/office/word/2012/wordml" mc:Ignorable="w14 w15">
+<w:styles xmlns:mc="http://schemas.openxmlformats.org/markup-compatibility/2006" xmlns:r="http://schemas.openxmlformats.org/officeDocument/2006/relationships" xmlns:w="http://schemas.openxmlformats.org/wordprocessingml/2006/main" xmlns:w14="http://schemas.microsoft.com/office/word/2010/wordml" xmlns:w15="http://schemas.microsoft.com/office/word/2012/wordml" xmlns:w16cex="http://schemas.microsoft.com/office/word/2018/wordml/cex" xmlns:w16cid="http://schemas.microsoft.com/office/word/2016/wordml/cid" xmlns:w16="http://schemas.microsoft.com/office/word/2018/wordml" xmlns:w16sdtdh="http://schemas.microsoft.com/office/word/2020/wordml/sdtdatahash" xmlns:w16se="http://schemas.microsoft.com/office/word/2015/wordml/symex" mc:Ignorable="w14 w15 w16se w16cid w16 w16cex w16sdtdh">
   <w:docDefaults>
     <w:rPrDefault>
       <w:rPr>
@@ -5059,7 +5033,7 @@
       </w:pPr>
     </w:pPrDefault>
   </w:docDefaults>
-  <w:latentStyles w:defLockedState="0" w:defUIPriority="99" w:defSemiHidden="0" w:defUnhideWhenUsed="0" w:defQFormat="0" w:count="371">
+  <w:latentStyles w:defLockedState="0" w:defUIPriority="99" w:defSemiHidden="0" w:defUnhideWhenUsed="0" w:defQFormat="0" w:count="376">
     <w:lsdException w:name="Normal" w:uiPriority="0" w:qFormat="1"/>
     <w:lsdException w:name="heading 1" w:uiPriority="9" w:qFormat="1"/>
     <w:lsdException w:name="heading 2" w:semiHidden="1" w:uiPriority="9" w:unhideWhenUsed="1" w:qFormat="1"/>
@@ -5165,7 +5139,6 @@
     <w:lsdException w:name="HTML Sample" w:semiHidden="1" w:unhideWhenUsed="1"/>
     <w:lsdException w:name="HTML Typewriter" w:semiHidden="1" w:unhideWhenUsed="1"/>
     <w:lsdException w:name="HTML Variable" w:semiHidden="1" w:unhideWhenUsed="1"/>
-    <w:lsdException w:name="Normal Table" w:semiHidden="1" w:unhideWhenUsed="1"/>
     <w:lsdException w:name="annotation subject" w:semiHidden="1" w:unhideWhenUsed="1"/>
     <w:lsdException w:name="No List" w:semiHidden="1" w:unhideWhenUsed="1"/>
     <w:lsdException w:name="Outline List 1" w:semiHidden="1" w:unhideWhenUsed="1"/>
@@ -5208,11 +5181,8 @@
     <w:lsdException w:name="Table Contemporary" w:semiHidden="1" w:unhideWhenUsed="1"/>
     <w:lsdException w:name="Table Elegant" w:semiHidden="1" w:unhideWhenUsed="1"/>
     <w:lsdException w:name="Table Professional" w:semiHidden="1" w:unhideWhenUsed="1"/>
-    <w:lsdException w:name="Table Subtle 1" w:semiHidden="1" w:unhideWhenUsed="1"/>
     <w:lsdException w:name="Table Subtle 2" w:semiHidden="1" w:unhideWhenUsed="1"/>
     <w:lsdException w:name="Table Web 1" w:semiHidden="1" w:unhideWhenUsed="1"/>
-    <w:lsdException w:name="Table Web 2" w:semiHidden="1" w:unhideWhenUsed="1"/>
-    <w:lsdException w:name="Table Web 3" w:semiHidden="1" w:unhideWhenUsed="1"/>
     <w:lsdException w:name="Balloon Text" w:semiHidden="1" w:unhideWhenUsed="1"/>
     <w:lsdException w:name="Table Grid" w:uiPriority="39"/>
     <w:lsdException w:name="Table Theme" w:semiHidden="1" w:unhideWhenUsed="1"/>
@@ -5431,6 +5401,11 @@
     <w:lsdException w:name="List Table 5 Dark Accent 6" w:uiPriority="50"/>
     <w:lsdException w:name="List Table 6 Colorful Accent 6" w:uiPriority="51"/>
     <w:lsdException w:name="List Table 7 Colorful Accent 6" w:uiPriority="52"/>
+    <w:lsdException w:name="Mention" w:semiHidden="1" w:unhideWhenUsed="1"/>
+    <w:lsdException w:name="Smart Hyperlink" w:semiHidden="1" w:unhideWhenUsed="1"/>
+    <w:lsdException w:name="Hashtag" w:semiHidden="1" w:unhideWhenUsed="1"/>
+    <w:lsdException w:name="Unresolved Mention" w:semiHidden="1" w:unhideWhenUsed="1"/>
+    <w:lsdException w:name="Smart Link" w:semiHidden="1" w:unhideWhenUsed="1"/>
   </w:latentStyles>
   <w:style w:type="paragraph" w:default="1" w:styleId="a">
     <w:name w:val="Normal"/>

</xml_diff>

<commit_message>
SP:lab2 os11_02 in progress. shutdown event in progress
</commit_message>
<xml_diff>
--- a/SP/Texts/Lab_2/ОССП_Лабораторная_работа_11_DLL.docx
+++ b/SP/Texts/Lab_2/ОССП_Лабораторная_работа_11_DLL.docx
@@ -814,7 +814,6 @@
         </w:rPr>
         <w:t xml:space="preserve">Разработайте на основе </w:t>
       </w:r>
-      <w:proofErr w:type="gramStart"/>
       <w:r>
         <w:rPr>
           <w:rFonts w:ascii="Courier New" w:hAnsi="Courier New" w:cs="Courier New"/>
@@ -889,16 +888,7 @@
           <w:sz w:val="28"/>
           <w:szCs w:val="28"/>
         </w:rPr>
-        <w:t xml:space="preserve"> с</w:t>
-      </w:r>
-      <w:proofErr w:type="gramEnd"/>
-      <w:r>
-        <w:rPr>
-          <w:rFonts w:ascii="Courier New" w:hAnsi="Courier New" w:cs="Courier New"/>
-          <w:sz w:val="28"/>
-          <w:szCs w:val="28"/>
-        </w:rPr>
-        <w:t xml:space="preserve"> применением библиотеки импорта </w:t>
+        <w:t xml:space="preserve"> с применением библиотеки импорта </w:t>
       </w:r>
       <w:r>
         <w:rPr>
@@ -1533,25 +1523,7 @@
           <w:sz w:val="28"/>
           <w:szCs w:val="28"/>
         </w:rPr>
-        <w:t xml:space="preserve">запускает (создает образ </w:t>
-      </w:r>
-      <w:proofErr w:type="gramStart"/>
-      <w:r>
-        <w:rPr>
-          <w:rFonts w:ascii="Courier New" w:hAnsi="Courier New" w:cs="Courier New"/>
-          <w:sz w:val="28"/>
-          <w:szCs w:val="28"/>
-        </w:rPr>
-        <w:t>и  делает</w:t>
-      </w:r>
-      <w:proofErr w:type="gramEnd"/>
-      <w:r>
-        <w:rPr>
-          <w:rFonts w:ascii="Courier New" w:hAnsi="Courier New" w:cs="Courier New"/>
-          <w:sz w:val="28"/>
-          <w:szCs w:val="28"/>
-        </w:rPr>
-        <w:t xml:space="preserve"> возможным для подключения других процессов) экземпляр</w:t>
+        <w:t>запускает (создает образ и  делает возможным для подключения других процессов) экземпляр</w:t>
       </w:r>
       <w:r>
         <w:rPr>
@@ -1909,25 +1881,7 @@
           <w:szCs w:val="28"/>
         </w:rPr>
         <w:lastRenderedPageBreak/>
-        <w:t xml:space="preserve">и переходит </w:t>
-      </w:r>
-      <w:proofErr w:type="gramStart"/>
-      <w:r>
-        <w:rPr>
-          <w:rFonts w:ascii="Courier New" w:hAnsi="Courier New" w:cs="Courier New"/>
-          <w:sz w:val="28"/>
-          <w:szCs w:val="28"/>
-        </w:rPr>
-        <w:t>в  ожидание</w:t>
-      </w:r>
-      <w:proofErr w:type="gramEnd"/>
-      <w:r>
-        <w:rPr>
-          <w:rFonts w:ascii="Courier New" w:hAnsi="Courier New" w:cs="Courier New"/>
-          <w:sz w:val="28"/>
-          <w:szCs w:val="28"/>
-        </w:rPr>
-        <w:t xml:space="preserve"> ввода любого символа</w:t>
+        <w:t>и переходит в  ожидание ввода любого символа</w:t>
       </w:r>
       <w:r>
         <w:rPr>
@@ -2195,7 +2149,23 @@
           <w:sz w:val="28"/>
           <w:szCs w:val="28"/>
         </w:rPr>
-        <w:t xml:space="preserve">Разработайте приложение </w:t>
+        <w:t>Разработайт</w:t>
+      </w:r>
+      <w:r>
+        <w:rPr>
+          <w:rFonts w:ascii="Courier New" w:hAnsi="Courier New" w:cs="Courier New"/>
+          <w:sz w:val="28"/>
+          <w:szCs w:val="28"/>
+        </w:rPr>
+        <w:t xml:space="preserve">е </w:t>
+      </w:r>
+      <w:r>
+        <w:rPr>
+          <w:rFonts w:ascii="Courier New" w:hAnsi="Courier New" w:cs="Courier New"/>
+          <w:sz w:val="28"/>
+          <w:szCs w:val="28"/>
+        </w:rPr>
+        <w:t xml:space="preserve">приложение </w:t>
       </w:r>
       <w:r>
         <w:rPr>
@@ -2233,7 +2203,6 @@
         </w:rPr>
         <w:t xml:space="preserve">, использующее </w:t>
       </w:r>
-      <w:proofErr w:type="gramStart"/>
       <w:r>
         <w:rPr>
           <w:rFonts w:ascii="Courier New" w:hAnsi="Courier New" w:cs="Courier New"/>
@@ -2308,16 +2277,7 @@
           <w:sz w:val="28"/>
           <w:szCs w:val="28"/>
         </w:rPr>
-        <w:t xml:space="preserve"> с</w:t>
-      </w:r>
-      <w:proofErr w:type="gramEnd"/>
-      <w:r>
-        <w:rPr>
-          <w:rFonts w:ascii="Courier New" w:hAnsi="Courier New" w:cs="Courier New"/>
-          <w:sz w:val="28"/>
-          <w:szCs w:val="28"/>
-        </w:rPr>
-        <w:t xml:space="preserve"> применением библиотеки импорта</w:t>
+        <w:t xml:space="preserve"> с применением библиотеки импорта</w:t>
       </w:r>
       <w:r>
         <w:rPr>
@@ -2867,7 +2827,6 @@
         </w:rPr>
         <w:t xml:space="preserve">, использующее </w:t>
       </w:r>
-      <w:proofErr w:type="gramStart"/>
       <w:r>
         <w:rPr>
           <w:rFonts w:ascii="Courier New" w:hAnsi="Courier New" w:cs="Courier New"/>
@@ -2942,16 +2901,7 @@
           <w:sz w:val="28"/>
           <w:szCs w:val="28"/>
         </w:rPr>
-        <w:t xml:space="preserve"> с</w:t>
-      </w:r>
-      <w:proofErr w:type="gramEnd"/>
-      <w:r>
-        <w:rPr>
-          <w:rFonts w:ascii="Courier New" w:hAnsi="Courier New" w:cs="Courier New"/>
-          <w:sz w:val="28"/>
-          <w:szCs w:val="28"/>
-        </w:rPr>
-        <w:t xml:space="preserve"> применением библиотеки импорта</w:t>
+        <w:t xml:space="preserve"> с применением библиотеки импорта</w:t>
       </w:r>
       <w:r>
         <w:rPr>
@@ -3125,18 +3075,8 @@
           <w:sz w:val="28"/>
           <w:szCs w:val="28"/>
         </w:rPr>
-        <w:t xml:space="preserve">), случайным образом генерирует </w:t>
-      </w:r>
-      <w:proofErr w:type="gramStart"/>
-      <w:r>
-        <w:rPr>
-          <w:rFonts w:ascii="Courier New" w:hAnsi="Courier New" w:cs="Courier New"/>
-          <w:sz w:val="28"/>
-          <w:szCs w:val="28"/>
-        </w:rPr>
-        <w:t>ключи  (</w:t>
-      </w:r>
-      <w:proofErr w:type="gramEnd"/>
+        <w:t>), случайным образом генерирует ключи  (</w:t>
+      </w:r>
       <w:r>
         <w:rPr>
           <w:rFonts w:ascii="Courier New" w:hAnsi="Courier New" w:cs="Courier New"/>
@@ -3522,7 +3462,6 @@
         </w:rPr>
         <w:t xml:space="preserve">, использующее </w:t>
       </w:r>
-      <w:proofErr w:type="gramStart"/>
       <w:r>
         <w:rPr>
           <w:rFonts w:ascii="Courier New" w:hAnsi="Courier New" w:cs="Courier New"/>
@@ -3597,16 +3536,7 @@
           <w:sz w:val="28"/>
           <w:szCs w:val="28"/>
         </w:rPr>
-        <w:t xml:space="preserve"> с</w:t>
-      </w:r>
-      <w:proofErr w:type="gramEnd"/>
-      <w:r>
-        <w:rPr>
-          <w:rFonts w:ascii="Courier New" w:hAnsi="Courier New" w:cs="Courier New"/>
-          <w:sz w:val="28"/>
-          <w:szCs w:val="28"/>
-        </w:rPr>
-        <w:t xml:space="preserve"> применением библиотеки импорта</w:t>
+        <w:t xml:space="preserve"> с применением библиотеки импорта</w:t>
       </w:r>
       <w:r>
         <w:rPr>
@@ -4105,16 +4035,7 @@
           <w:sz w:val="28"/>
           <w:szCs w:val="28"/>
         </w:rPr>
-        <w:t xml:space="preserve">создайте приложение, со </w:t>
-      </w:r>
-      <w:proofErr w:type="gramStart"/>
-      <w:r>
-        <w:rPr>
-          <w:rFonts w:ascii="Courier New" w:hAnsi="Courier New" w:cs="Courier New"/>
-          <w:sz w:val="28"/>
-          <w:szCs w:val="28"/>
-        </w:rPr>
-        <w:t xml:space="preserve">следующими </w:t>
+        <w:t xml:space="preserve">создайте приложение, со следующими </w:t>
       </w:r>
       <w:r>
         <w:rPr>
@@ -4130,16 +4051,7 @@
           <w:sz w:val="28"/>
           <w:szCs w:val="28"/>
         </w:rPr>
-        <w:t>параметрами</w:t>
-      </w:r>
-      <w:proofErr w:type="gramEnd"/>
-      <w:r>
-        <w:rPr>
-          <w:rFonts w:ascii="Courier New" w:hAnsi="Courier New" w:cs="Courier New"/>
-          <w:sz w:val="28"/>
-          <w:szCs w:val="28"/>
-        </w:rPr>
-        <w:t xml:space="preserve">  </w:t>
+        <w:t xml:space="preserve">параметрами  </w:t>
       </w:r>
       <w:proofErr w:type="spellStart"/>
       <w:r>
@@ -4556,7 +4468,7 @@
           <v:shape id="_x0000_i1025" type="#_x0000_t75" style="width:467.4pt;height:268.2pt" o:ole="">
             <v:imagedata r:id="rId6" o:title=""/>
           </v:shape>
-          <o:OLEObject Type="Embed" ProgID="Visio.Drawing.15" ShapeID="_x0000_i1025" DrawAspect="Content" ObjectID="_1822283657" r:id="rId7"/>
+          <o:OLEObject Type="Embed" ProgID="Visio.Drawing.15" ShapeID="_x0000_i1025" DrawAspect="Content" ObjectID="_1822719227" r:id="rId7"/>
         </w:object>
       </w:r>
     </w:p>
@@ -5139,6 +5051,7 @@
     <w:lsdException w:name="HTML Sample" w:semiHidden="1" w:unhideWhenUsed="1"/>
     <w:lsdException w:name="HTML Typewriter" w:semiHidden="1" w:unhideWhenUsed="1"/>
     <w:lsdException w:name="HTML Variable" w:semiHidden="1" w:unhideWhenUsed="1"/>
+    <w:lsdException w:name="Normal Table" w:semiHidden="1" w:unhideWhenUsed="1"/>
     <w:lsdException w:name="annotation subject" w:semiHidden="1" w:unhideWhenUsed="1"/>
     <w:lsdException w:name="No List" w:semiHidden="1" w:unhideWhenUsed="1"/>
     <w:lsdException w:name="Outline List 1" w:semiHidden="1" w:unhideWhenUsed="1"/>
@@ -5181,8 +5094,11 @@
     <w:lsdException w:name="Table Contemporary" w:semiHidden="1" w:unhideWhenUsed="1"/>
     <w:lsdException w:name="Table Elegant" w:semiHidden="1" w:unhideWhenUsed="1"/>
     <w:lsdException w:name="Table Professional" w:semiHidden="1" w:unhideWhenUsed="1"/>
+    <w:lsdException w:name="Table Subtle 1" w:semiHidden="1" w:unhideWhenUsed="1"/>
     <w:lsdException w:name="Table Subtle 2" w:semiHidden="1" w:unhideWhenUsed="1"/>
     <w:lsdException w:name="Table Web 1" w:semiHidden="1" w:unhideWhenUsed="1"/>
+    <w:lsdException w:name="Table Web 2" w:semiHidden="1" w:unhideWhenUsed="1"/>
+    <w:lsdException w:name="Table Web 3" w:semiHidden="1" w:unhideWhenUsed="1"/>
     <w:lsdException w:name="Balloon Text" w:semiHidden="1" w:unhideWhenUsed="1"/>
     <w:lsdException w:name="Table Grid" w:uiPriority="39"/>
     <w:lsdException w:name="Table Theme" w:semiHidden="1" w:unhideWhenUsed="1"/>

</xml_diff>